<commit_message>
more on-site help/guide crap
</commit_message>
<xml_diff>
--- a/Art Refs/draft.docx
+++ b/Art Refs/draft.docx
@@ -113,8 +113,79 @@
       <w:r>
         <w:t>Simply move the mouse over items of interest, and click on it to take action.</w:t>
       </w:r>
+    </w:p>
+    <w:p/>
+    <w:p>
+      <w:r>
+        <w:t>Since the computer's power is on, we will have to acquire the volatile data.</w:t>
+      </w:r>
+    </w:p>
+    <w:p>
+      <w:pPr>
+        <w:spacing w:after="0" w:line="240" w:lineRule="auto"/>
+        <w:rPr>
+          <w:rFonts w:ascii="Calibri" w:eastAsia="Times New Roman" w:hAnsi="Calibri" w:cs="Calibri"/>
+          <w:color w:val="000000"/>
+        </w:rPr>
+      </w:pPr>
+      <w:r>
+        <w:rPr>
+          <w:rFonts w:ascii="Calibri" w:eastAsia="Times New Roman" w:hAnsi="Calibri" w:cs="Calibri"/>
+          <w:color w:val="000000"/>
+        </w:rPr>
+        <w:t>These are data that are lost once the computer is shut down.</w:t>
+      </w:r>
+    </w:p>
+    <w:p>
+      <w:pPr>
+        <w:spacing w:after="0" w:line="240" w:lineRule="auto"/>
+        <w:rPr>
+          <w:rFonts w:ascii="Calibri" w:eastAsia="Times New Roman" w:hAnsi="Calibri" w:cs="Calibri"/>
+          <w:color w:val="000000"/>
+        </w:rPr>
+      </w:pPr>
+      <w:r>
+        <w:rPr>
+          <w:rFonts w:ascii="Calibri" w:eastAsia="Times New Roman" w:hAnsi="Calibri" w:cs="Calibri"/>
+          <w:color w:val="000000"/>
+        </w:rPr>
+        <w:lastRenderedPageBreak/>
+        <w:t xml:space="preserve">The following are the kind of volatile data you will want to gather: system time, RAM, process information, network log, logged-on </w:t>
+      </w:r>
+      <w:r>
+        <w:rPr>
+          <w:rFonts w:ascii="Calibri" w:eastAsia="Times New Roman" w:hAnsi="Calibri" w:cs="Calibri"/>
+          <w:color w:val="000000"/>
+        </w:rPr>
+        <w:t>users’</w:t>
+      </w:r>
+      <w:r>
+        <w:rPr>
+          <w:rFonts w:ascii="Calibri" w:eastAsia="Times New Roman" w:hAnsi="Calibri" w:cs="Calibri"/>
+          <w:color w:val="000000"/>
+        </w:rPr>
+        <w:t xml:space="preserve"> information, and cached data (command history, clipboard, print spool files).</w:t>
+      </w:r>
+    </w:p>
+    <w:p/>
+    <w:p>
       <w:bookmarkStart w:id="0" w:name="_GoBack"/>
       <w:bookmarkEnd w:id="0"/>
+      <w:r>
+        <w:t xml:space="preserve">Please ensure you gather the data in the order of most to least volatile. The most volatile data </w:t>
+      </w:r>
+      <w:r>
+        <w:t>are</w:t>
+      </w:r>
+      <w:r>
+        <w:t xml:space="preserve"> the ones that change consistently as time goes on, and the least being the ones that </w:t>
+      </w:r>
+      <w:r>
+        <w:t>rarely change</w:t>
+      </w:r>
+      <w:r>
+        <w:t>.</w:t>
+      </w:r>
     </w:p>
     <w:sectPr>
       <w:pgSz w:w="12240" w:h="15840"/>

</xml_diff>

<commit_message>
lab guide/info/final flow, end stuff
</commit_message>
<xml_diff>
--- a/Art Refs/draft.docx
+++ b/Art Refs/draft.docx
@@ -150,43 +150,244 @@
           <w:color w:val="000000"/>
         </w:rPr>
         <w:lastRenderedPageBreak/>
-        <w:t xml:space="preserve">The following are the kind of volatile data you will want to gather: system time, RAM, process information, network log, logged-on </w:t>
-      </w:r>
-      <w:r>
-        <w:rPr>
-          <w:rFonts w:ascii="Calibri" w:eastAsia="Times New Roman" w:hAnsi="Calibri" w:cs="Calibri"/>
-          <w:color w:val="000000"/>
-        </w:rPr>
-        <w:t>users’</w:t>
-      </w:r>
-      <w:r>
-        <w:rPr>
-          <w:rFonts w:ascii="Calibri" w:eastAsia="Times New Roman" w:hAnsi="Calibri" w:cs="Calibri"/>
-          <w:color w:val="000000"/>
-        </w:rPr>
-        <w:t xml:space="preserve"> information, and cached data (command history, clipboard, print spool files).</w:t>
-      </w:r>
-    </w:p>
-    <w:p/>
-    <w:p>
+        <w:t>The following are the kind of volatile data you will want to gather: system time, RAM, process information, network log, logged-on users’ information, and cached data (command history, clipboard, print spool files).</w:t>
+      </w:r>
+    </w:p>
+    <w:p/>
+    <w:p>
+      <w:r>
+        <w:t xml:space="preserve">Please ensure you gather the data in the order of most to least volatile. The most volatile data </w:t>
+      </w:r>
+      <w:r>
+        <w:t>are</w:t>
+      </w:r>
+      <w:r>
+        <w:t xml:space="preserve"> the ones that change consistently as time goes on, and the least being the ones that </w:t>
+      </w:r>
+      <w:r>
+        <w:t>rarely change</w:t>
+      </w:r>
+      <w:r>
+        <w:t>.</w:t>
+      </w:r>
+    </w:p>
+    <w:p/>
+    <w:p>
+      <w:r>
+        <w:t>Before transferring the items, a Chain of Custody document must be made.</w:t>
+      </w:r>
+    </w:p>
+    <w:p>
+      <w:r>
+        <w:t xml:space="preserve">Think of the Chain of Custody document as a map of </w:t>
+      </w:r>
+      <w:r>
+        <w:t>who/what/</w:t>
+      </w:r>
+      <w:r>
+        <w:t>when/where/why of all the items from start to finish.</w:t>
+      </w:r>
+    </w:p>
+    <w:p>
+      <w:r>
+        <w:t>The label</w:t>
+      </w:r>
+      <w:r>
+        <w:t>ling of items</w:t>
+      </w:r>
+      <w:r>
+        <w:t xml:space="preserve"> can depend on the department, and typically has a sequential number. In this case it is: the investigator’s initials, date, sequence number, sub-sequence number if attached from another item.</w:t>
+      </w:r>
+    </w:p>
+    <w:p>
+      <w:r>
+        <w:t>Th</w:t>
+      </w:r>
+      <w:r>
+        <w:t>e Chain of Custody</w:t>
+      </w:r>
+      <w:r>
+        <w:t xml:space="preserve"> helps ensure that all </w:t>
+      </w:r>
+      <w:r>
+        <w:t xml:space="preserve">the </w:t>
+      </w:r>
+      <w:r>
+        <w:t xml:space="preserve">evidences gathered are genuine, and </w:t>
+      </w:r>
+      <w:r>
+        <w:t>can</w:t>
+      </w:r>
+      <w:r>
+        <w:t xml:space="preserve"> be used at the court of law.</w:t>
+      </w:r>
+    </w:p>
+    <w:p/>
+    <w:p>
+      <w:r>
+        <w:t>You can review the current Chain of Custody document at the bottom. Otherwise, we are ready to move on to the lab.</w:t>
+      </w:r>
+    </w:p>
+    <w:p/>
+    <w:p>
+      <w:r>
+        <w:t>Now that you are back in the lab, the first thing to do is grab the devices we need to investigate.</w:t>
+      </w:r>
+    </w:p>
+    <w:p>
+      <w:r>
+        <w:t>(chain doc)</w:t>
+      </w:r>
+    </w:p>
+    <w:p>
+      <w:r>
+        <w:t>When doing digital forensics, it is best to avoid using the evidences directly when investigating. In this case, we will simply clone the disk drives.</w:t>
+      </w:r>
+    </w:p>
+    <w:p>
+      <w:r>
+        <w:t>There are various ways to clone a disk drive, and that depends on the investigation. For our purpose, we just need to create an image file.</w:t>
+      </w:r>
+    </w:p>
+    <w:p>
+      <w:r>
+        <w:t>An image file contains a replication of all the data written on the disk. Certain software can navigate through that data as if it were an actual disk drive.</w:t>
+      </w:r>
+    </w:p>
+    <w:p>
+      <w:r>
+        <w:t>(show cloner)</w:t>
+      </w:r>
+    </w:p>
+    <w:p>
+      <w:r>
+        <w:t>Simply click on the arrow icon to copy the drive to an image file.</w:t>
+      </w:r>
+    </w:p>
+    <w:p/>
+    <w:p>
+      <w:r>
+        <w:t>With the image files, we can now begin our investigation.</w:t>
+      </w:r>
+    </w:p>
+    <w:p>
+      <w:r>
+        <w:t>When it comes to analyzing data, the good approach is to look for patterns. Perhaps some initial information to use for search.</w:t>
+      </w:r>
+    </w:p>
+    <w:p>
+      <w:r>
+        <w:lastRenderedPageBreak/>
+        <w:t xml:space="preserve">In this case, we can use our initial information from the briefing - the IP address: </w:t>
+      </w:r>
+      <w:r>
+        <w:t>240.1.2.3</w:t>
+      </w:r>
+      <w:r>
+        <w:t>.</w:t>
+      </w:r>
+    </w:p>
+    <w:p>
+      <w:r>
+        <w:t>In order to simplify the investigation, our software will only allow searches</w:t>
+      </w:r>
+      <w:r>
+        <w:t xml:space="preserve"> on</w:t>
+      </w:r>
+      <w:r>
+        <w:t xml:space="preserve"> flagged items. Our initial clue is the IP address: 240.1.2.3, </w:t>
+      </w:r>
+      <w:r>
+        <w:t xml:space="preserve">this can be </w:t>
+      </w:r>
+      <w:r>
+        <w:t>flag</w:t>
+      </w:r>
+      <w:r>
+        <w:t>ged</w:t>
+      </w:r>
+      <w:r>
+        <w:t xml:space="preserve"> from Network Log.</w:t>
+      </w:r>
+    </w:p>
+    <w:p>
+      <w:r>
+        <w:t>Once you have the IP address flagged in Network Log, you can then search for it in File Inspector.</w:t>
+      </w:r>
+      <w:r>
+        <w:t xml:space="preserve"> Other flagged items can show up in the other software.</w:t>
+      </w:r>
+    </w:p>
+    <w:p>
+      <w:r>
+        <w:t xml:space="preserve">Don’t forget to identify </w:t>
+      </w:r>
+      <w:r>
+        <w:t>any</w:t>
+      </w:r>
+      <w:r>
+        <w:t xml:space="preserve"> malware </w:t>
+      </w:r>
+      <w:r>
+        <w:t>from the</w:t>
+      </w:r>
+      <w:r>
+        <w:t xml:space="preserve"> flagged files in Malware Identifier.</w:t>
+      </w:r>
+    </w:p>
+    <w:p>
+      <w:r>
+        <w:t xml:space="preserve">When you feel </w:t>
+      </w:r>
+      <w:r>
+        <w:t>you are ready to finish the investigation</w:t>
+      </w:r>
+      <w:r>
+        <w:t xml:space="preserve">, you can click on Report </w:t>
+      </w:r>
+      <w:r>
+        <w:t xml:space="preserve">and </w:t>
+      </w:r>
+      <w:r>
+        <w:t>proceed</w:t>
+      </w:r>
+      <w:r>
+        <w:t xml:space="preserve"> from there</w:t>
+      </w:r>
+      <w:r>
+        <w:t>.</w:t>
+      </w:r>
+    </w:p>
+    <w:p/>
+    <w:p>
+      <w:r>
+        <w:t>This type of Trojan malware will extract and execute another type of malware to the computer. They are typically under a guise of a legitimate software, and when run, will execute its malicious command invisible to the user.</w:t>
+      </w:r>
+    </w:p>
+    <w:p/>
+    <w:p>
+      <w:r>
+        <w:t>A Remote Access Trojan (RAT) is a type of malware that allows hackers remote access to the user’s computer. This malware is typically injected to a user’s computer by some means, such as a Trojan, or through a website.</w:t>
+      </w:r>
+    </w:p>
+    <w:p/>
+    <w:p>
+      <w:r>
+        <w:t xml:space="preserve">Now that </w:t>
+      </w:r>
+      <w:r>
+        <w:t xml:space="preserve">the </w:t>
+      </w:r>
+      <w:r>
+        <w:t xml:space="preserve">malware </w:t>
+      </w:r>
+      <w:r>
+        <w:t>is found along with its source, we can now report back to the client, and take the necessary steps to prevent future attacks from happening.</w:t>
+      </w:r>
       <w:bookmarkStart w:id="0" w:name="_GoBack"/>
       <w:bookmarkEnd w:id="0"/>
-      <w:r>
-        <w:t xml:space="preserve">Please ensure you gather the data in the order of most to least volatile. The most volatile data </w:t>
-      </w:r>
-      <w:r>
-        <w:t>are</w:t>
-      </w:r>
-      <w:r>
-        <w:t xml:space="preserve"> the ones that change consistently as time goes on, and the least being the ones that </w:t>
-      </w:r>
-      <w:r>
-        <w:t>rarely change</w:t>
-      </w:r>
-      <w:r>
-        <w:t>.</w:t>
-      </w:r>
-    </w:p>
+    </w:p>
+    <w:p/>
     <w:sectPr>
       <w:pgSz w:w="12240" w:h="15840"/>
       <w:pgMar w:top="1440" w:right="1440" w:bottom="1440" w:left="1440" w:header="720" w:footer="720" w:gutter="0"/>

</xml_diff>